<commit_message>
Revisión de código 1
</commit_message>
<xml_diff>
--- a/Indicaciones_ProcessFile.docx
+++ b/Indicaciones_ProcessFile.docx
@@ -487,6 +487,180 @@
           <w:lang w:val="es-ES"/>
         </w:rPr>
       </w:pPr>
+    </w:p>
+    <w:p>
+      <w:pPr>
+        <w:jc w:val="both"/>
+        <w:rPr>
+          <w:rFonts w:ascii="Arial" w:hAnsi="Arial" w:cs="Arial"/>
+          <w:sz w:val="24"/>
+          <w:szCs w:val="24"/>
+          <w:lang w:val="es-ES"/>
+        </w:rPr>
+      </w:pPr>
+    </w:p>
+    <w:p>
+      <w:pPr>
+        <w:jc w:val="both"/>
+        <w:rPr>
+          <w:rFonts w:ascii="Arial" w:hAnsi="Arial" w:cs="Arial"/>
+          <w:sz w:val="24"/>
+          <w:szCs w:val="24"/>
+          <w:lang w:val="es-ES"/>
+        </w:rPr>
+      </w:pPr>
+    </w:p>
+    <w:p>
+      <w:pPr>
+        <w:jc w:val="both"/>
+        <w:rPr>
+          <w:rFonts w:ascii="Arial" w:hAnsi="Arial" w:cs="Arial"/>
+          <w:sz w:val="24"/>
+          <w:szCs w:val="24"/>
+          <w:lang w:val="es-ES"/>
+        </w:rPr>
+      </w:pPr>
+      <w:r>
+        <w:rPr>
+          <w:rFonts w:ascii="Arial" w:hAnsi="Arial" w:cs="Arial"/>
+          <w:sz w:val="24"/>
+          <w:szCs w:val="24"/>
+          <w:lang w:val="es-ES"/>
+        </w:rPr>
+        <w:t>Una vez en producción:</w:t>
+      </w:r>
+    </w:p>
+    <w:p>
+      <w:pPr>
+        <w:jc w:val="both"/>
+        <w:rPr>
+          <w:rFonts w:ascii="Arial" w:hAnsi="Arial" w:cs="Arial"/>
+          <w:sz w:val="24"/>
+          <w:szCs w:val="24"/>
+          <w:lang w:val="es-ES"/>
+        </w:rPr>
+      </w:pPr>
+      <w:r>
+        <w:rPr>
+          <w:rFonts w:ascii="Arial" w:hAnsi="Arial" w:cs="Arial"/>
+          <w:sz w:val="24"/>
+          <w:szCs w:val="24"/>
+          <w:lang w:val="es-ES"/>
+        </w:rPr>
+        <w:t>Quitar los # en las líneas</w:t>
+      </w:r>
+      <w:r>
+        <w:rPr>
+          <w:rFonts w:ascii="Arial" w:hAnsi="Arial" w:cs="Arial"/>
+          <w:sz w:val="24"/>
+          <w:szCs w:val="24"/>
+          <w:lang w:val="es-ES"/>
+        </w:rPr>
+        <w:t xml:space="preserve">: </w:t>
+      </w:r>
+      <w:r>
+        <w:rPr>
+          <w:rFonts w:ascii="Arial" w:hAnsi="Arial" w:cs="Arial"/>
+          <w:sz w:val="24"/>
+          <w:szCs w:val="24"/>
+          <w:lang w:val="es-ES"/>
+        </w:rPr>
+        <w:t># @login_required(redirect_field_name='login')</w:t>
+      </w:r>
+    </w:p>
+    <w:p>
+      <w:pPr>
+        <w:jc w:val="both"/>
+        <w:rPr>
+          <w:rFonts w:ascii="Arial" w:hAnsi="Arial" w:cs="Arial"/>
+          <w:sz w:val="24"/>
+          <w:szCs w:val="24"/>
+          <w:lang w:val="es-ES"/>
+        </w:rPr>
+      </w:pPr>
+    </w:p>
+    <w:p>
+      <w:pPr>
+        <w:jc w:val="both"/>
+        <w:rPr>
+          <w:rFonts w:ascii="Arial" w:hAnsi="Arial" w:cs="Arial"/>
+          <w:sz w:val="24"/>
+          <w:szCs w:val="24"/>
+          <w:lang w:val="es-ES"/>
+        </w:rPr>
+      </w:pPr>
+    </w:p>
+    <w:p>
+      <w:pPr>
+        <w:jc w:val="both"/>
+        <w:rPr>
+          <w:rFonts w:ascii="Arial" w:hAnsi="Arial" w:cs="Arial"/>
+          <w:sz w:val="24"/>
+          <w:szCs w:val="24"/>
+          <w:lang w:val="es-ES"/>
+        </w:rPr>
+      </w:pPr>
+      <w:r>
+        <w:rPr>
+          <w:rFonts w:ascii="Arial" w:hAnsi="Arial" w:cs="Arial"/>
+          <w:sz w:val="24"/>
+          <w:szCs w:val="24"/>
+          <w:lang w:val="es-ES"/>
+        </w:rPr>
+        <w:t xml:space="preserve">Los botones lo estoy sacando de esta página: </w:t>
+      </w:r>
+      <w:hyperlink r:id="rId5" w:history="1">
+        <w:r>
+          <w:rPr>
+            <w:rStyle w:val="Hipervnculo"/>
+            <w:rFonts w:ascii="Arial" w:hAnsi="Arial" w:cs="Arial"/>
+            <w:sz w:val="24"/>
+            <w:szCs w:val="24"/>
+            <w:lang w:val="es-ES"/>
+          </w:rPr>
+          <w:t>https://www.w3schools.com/icons/icons_reference.asp</w:t>
+        </w:r>
+      </w:hyperlink>
+    </w:p>
+    <w:p>
+      <w:pPr>
+        <w:jc w:val="both"/>
+        <w:rPr>
+          <w:rFonts w:ascii="Arial" w:hAnsi="Arial" w:cs="Arial"/>
+          <w:sz w:val="24"/>
+          <w:szCs w:val="24"/>
+          <w:lang w:val="es-ES"/>
+        </w:rPr>
+      </w:pPr>
+    </w:p>
+    <w:p>
+      <w:pPr>
+        <w:jc w:val="both"/>
+        <w:rPr>
+          <w:rFonts w:ascii="Arial" w:hAnsi="Arial" w:cs="Arial"/>
+          <w:sz w:val="24"/>
+          <w:szCs w:val="24"/>
+          <w:lang w:val="es-ES"/>
+        </w:rPr>
+      </w:pPr>
+      <w:r>
+        <w:rPr>
+          <w:rFonts w:ascii="Arial" w:hAnsi="Arial" w:cs="Arial"/>
+          <w:sz w:val="24"/>
+          <w:szCs w:val="24"/>
+          <w:lang w:val="es-ES"/>
+        </w:rPr>
+        <w:t>Nos quedamos en los templates de expediente</w:t>
+      </w:r>
+      <w:r>
+        <w:rPr>
+          <w:rFonts w:ascii="Arial" w:hAnsi="Arial" w:cs="Arial"/>
+          <w:sz w:val="24"/>
+          <w:szCs w:val="24"/>
+          <w:lang w:val="es-ES"/>
+        </w:rPr>
+        <w:t>, en detalle expediente</w:t>
+      </w:r>
     </w:p>
     <w:sectPr>
       <w:pgSz w:w="12240" w:h="15840"/>
@@ -521,7 +695,7 @@
         <v:path o:extrusionok="f" gradientshapeok="t" o:connecttype="rect"/>
         <o:lock v:ext="edit" aspectratio="t"/>
       </v:shapetype>
-      <v:shape id="_x0000_i1050" type="#_x0000_t75" style="width:243pt;height:216.75pt" o:bullet="t">
+      <v:shape id="_x0000_i1026" type="#_x0000_t75" style="width:244.8pt;height:3in" o:bullet="t">
         <v:imagedata r:id="rId1" o:title="2"/>
       </v:shape>
     </w:pict>
@@ -1173,6 +1347,29 @@
       <w:contextualSpacing/>
     </w:pPr>
   </w:style>
+  <w:style w:type="character" w:styleId="Hipervnculo">
+    <w:name w:val="Hyperlink"/>
+    <w:basedOn w:val="Fuentedeprrafopredeter"/>
+    <w:uiPriority w:val="99"/>
+    <w:unhideWhenUsed/>
+    <w:rsid w:val="0008571D"/>
+    <w:rPr>
+      <w:color w:val="0563C1" w:themeColor="hyperlink"/>
+      <w:u w:val="single"/>
+    </w:rPr>
+  </w:style>
+  <w:style w:type="character" w:styleId="Mencinsinresolver">
+    <w:name w:val="Unresolved Mention"/>
+    <w:basedOn w:val="Fuentedeprrafopredeter"/>
+    <w:uiPriority w:val="99"/>
+    <w:semiHidden/>
+    <w:unhideWhenUsed/>
+    <w:rsid w:val="0008571D"/>
+    <w:rPr>
+      <w:color w:val="605E5C"/>
+      <w:shd w:val="clear" w:color="auto" w:fill="E1DFDD"/>
+    </w:rPr>
+  </w:style>
 </w:styles>
 </file>
 

</xml_diff>